<commit_message>
Translation of final doc started
</commit_message>
<xml_diff>
--- a/Proyecto MOS v3.docx
+++ b/Proyecto MOS v3.docx
@@ -1,6 +1,6 @@
 
 <file path=word/document.xml><?xml version="1.0" encoding="utf-8"?>
-<w:document xmlns:wpc="http://schemas.microsoft.com/office/word/2010/wordprocessingCanvas" xmlns:cx="http://schemas.microsoft.com/office/drawing/2014/chartex" xmlns:cx1="http://schemas.microsoft.com/office/drawing/2015/9/8/chartex" xmlns:mc="http://schemas.openxmlformats.org/markup-compatibility/2006" xmlns:o="urn:schemas-microsoft-com:office:office" xmlns:r="http://schemas.openxmlformats.org/officeDocument/2006/relationships" xmlns:m="http://schemas.openxmlformats.org/officeDocument/2006/math" xmlns:v="urn:schemas-microsoft-com:vml" xmlns:wp14="http://schemas.microsoft.com/office/word/2010/wordprocessingDrawing" xmlns:wp="http://schemas.openxmlformats.org/drawingml/2006/wordprocessingDrawing" xmlns:w10="urn:schemas-microsoft-com:office:word" xmlns:w="http://schemas.openxmlformats.org/wordprocessingml/2006/main" xmlns:w14="http://schemas.microsoft.com/office/word/2010/wordml" xmlns:w15="http://schemas.microsoft.com/office/word/2012/wordml" xmlns:w16se="http://schemas.microsoft.com/office/word/2015/wordml/symex" xmlns:wpg="http://schemas.microsoft.com/office/word/2010/wordprocessingGroup" xmlns:wpi="http://schemas.microsoft.com/office/word/2010/wordprocessingInk" xmlns:wne="http://schemas.microsoft.com/office/word/2006/wordml" xmlns:wps="http://schemas.microsoft.com/office/word/2010/wordprocessingShape" mc:Ignorable="w14 w15 w16se wp14">
+<w:document xmlns:wpc="http://schemas.microsoft.com/office/word/2010/wordprocessingCanvas" xmlns:cx="http://schemas.microsoft.com/office/drawing/2014/chartex" xmlns:mc="http://schemas.openxmlformats.org/markup-compatibility/2006" xmlns:o="urn:schemas-microsoft-com:office:office" xmlns:r="http://schemas.openxmlformats.org/officeDocument/2006/relationships" xmlns:m="http://schemas.openxmlformats.org/officeDocument/2006/math" xmlns:v="urn:schemas-microsoft-com:vml" xmlns:wp14="http://schemas.microsoft.com/office/word/2010/wordprocessingDrawing" xmlns:wp="http://schemas.openxmlformats.org/drawingml/2006/wordprocessingDrawing" xmlns:w10="urn:schemas-microsoft-com:office:word" xmlns:w="http://schemas.openxmlformats.org/wordprocessingml/2006/main" xmlns:w14="http://schemas.microsoft.com/office/word/2010/wordml" xmlns:w15="http://schemas.microsoft.com/office/word/2012/wordml" xmlns:w16se="http://schemas.microsoft.com/office/word/2015/wordml/symex" xmlns:wpg="http://schemas.microsoft.com/office/word/2010/wordprocessingGroup" xmlns:wpi="http://schemas.microsoft.com/office/word/2010/wordprocessingInk" xmlns:wne="http://schemas.microsoft.com/office/word/2006/wordml" xmlns:wps="http://schemas.microsoft.com/office/word/2010/wordprocessingShape" mc:Ignorable="w14 w15 w16se wp14">
   <w:body>
     <w:p>
       <w:pPr>
@@ -1080,6 +1080,71 @@
                               </m:r>
                             </m:sub>
                           </m:sSub>
+                          <m:r>
+                            <w:rPr>
+                              <w:rFonts w:ascii="Cambria Math" w:hAnsi="Cambria Math" w:cs="Arial"/>
+                              <w:lang w:val="es-CO"/>
+                            </w:rPr>
+                            <m:t>*(</m:t>
+                          </m:r>
+                          <m:func>
+                            <m:funcPr>
+                              <m:ctrlPr>
+                                <w:rPr>
+                                  <w:rFonts w:ascii="Cambria Math" w:hAnsi="Cambria Math" w:cs="Arial"/>
+                                  <w:lang w:val="es-CO"/>
+                                </w:rPr>
+                              </m:ctrlPr>
+                            </m:funcPr>
+                            <m:fName>
+                              <m:r>
+                                <m:rPr>
+                                  <m:sty m:val="p"/>
+                                </m:rPr>
+                                <w:rPr>
+                                  <w:rFonts w:ascii="Cambria Math" w:hAnsi="Cambria Math" w:cs="Arial"/>
+                                  <w:lang w:val="es-CO"/>
+                                </w:rPr>
+                                <m:t>min</m:t>
+                              </m:r>
+                              <m:ctrlPr>
+                                <w:rPr>
+                                  <w:rFonts w:ascii="Cambria Math" w:hAnsi="Cambria Math" w:cs="Arial"/>
+                                  <w:i/>
+                                  <w:lang w:val="es-CO"/>
+                                </w:rPr>
+                              </m:ctrlPr>
+                            </m:fName>
+                            <m:e>
+                              <m:d>
+                                <m:dPr>
+                                  <m:ctrlPr>
+                                    <w:rPr>
+                                      <w:rFonts w:ascii="Cambria Math" w:hAnsi="Cambria Math" w:cs="Arial"/>
+                                      <w:i/>
+                                      <w:lang w:val="es-CO"/>
+                                    </w:rPr>
+                                  </m:ctrlPr>
+                                </m:dPr>
+                                <m:e>
+                                  <m:r>
+                                    <w:rPr>
+                                      <w:rFonts w:ascii="Cambria Math" w:hAnsi="Cambria Math" w:cs="Arial"/>
+                                      <w:lang w:val="es-CO"/>
+                                    </w:rPr>
+                                    <m:t>Puntaje</m:t>
+                                  </m:r>
+                                </m:e>
+                              </m:d>
+                            </m:e>
+                          </m:func>
+                          <m:r>
+                            <w:rPr>
+                              <w:rFonts w:ascii="Cambria Math" w:hAnsi="Cambria Math" w:cs="Arial"/>
+                              <w:lang w:val="es-CO"/>
+                            </w:rPr>
+                            <m:t>*d+1)</m:t>
+                          </m:r>
                         </m:num>
                         <m:den>
                           <m:nary>
@@ -1258,10 +1323,8 @@
                     </w:rPr>
                     <m:t>*</m:t>
                   </m:r>
-                  <m:d>
-                    <m:dPr>
-                      <m:begChr m:val="["/>
-                      <m:endChr m:val="]"/>
+                  <m:f>
+                    <m:fPr>
                       <m:ctrlPr>
                         <w:rPr>
                           <w:rFonts w:ascii="Cambria Math" w:hAnsi="Cambria Math" w:cs="Arial"/>
@@ -1269,12 +1332,12 @@
                           <w:lang w:val="es-CO"/>
                         </w:rPr>
                       </m:ctrlPr>
-                    </m:dPr>
-                    <m:e>
-                      <m:nary>
-                        <m:naryPr>
-                          <m:chr m:val="∑"/>
-                          <m:limLoc m:val="undOvr"/>
+                    </m:fPr>
+                    <m:num>
+                      <m:d>
+                        <m:dPr>
+                          <m:begChr m:val="["/>
+                          <m:endChr m:val="]"/>
                           <m:ctrlPr>
                             <w:rPr>
                               <w:rFonts w:ascii="Cambria Math" w:hAnsi="Cambria Math" w:cs="Arial"/>
@@ -1282,25 +1345,7 @@
                               <w:lang w:val="es-CO"/>
                             </w:rPr>
                           </m:ctrlPr>
-                        </m:naryPr>
-                        <m:sub>
-                          <m:r>
-                            <w:rPr>
-                              <w:rFonts w:ascii="Cambria Math" w:hAnsi="Cambria Math" w:cs="Arial"/>
-                              <w:lang w:val="es-CO"/>
-                            </w:rPr>
-                            <m:t>i=0</m:t>
-                          </m:r>
-                        </m:sub>
-                        <m:sup>
-                          <m:r>
-                            <w:rPr>
-                              <w:rFonts w:ascii="Cambria Math" w:hAnsi="Cambria Math" w:cs="Arial"/>
-                              <w:lang w:val="es-CO"/>
-                            </w:rPr>
-                            <m:t>d-2</m:t>
-                          </m:r>
-                        </m:sup>
+                        </m:dPr>
                         <m:e>
                           <m:nary>
                             <m:naryPr>
@@ -1320,7 +1365,7 @@
                                   <w:rFonts w:ascii="Cambria Math" w:hAnsi="Cambria Math" w:cs="Arial"/>
                                   <w:lang w:val="es-CO"/>
                                 </w:rPr>
-                                <m:t>j=1</m:t>
+                                <m:t>i=0</m:t>
                               </m:r>
                             </m:sub>
                             <m:sup>
@@ -1329,7 +1374,7 @@
                                   <w:rFonts w:ascii="Cambria Math" w:hAnsi="Cambria Math" w:cs="Arial"/>
                                   <w:lang w:val="es-CO"/>
                                 </w:rPr>
-                                <m:t>n</m:t>
+                                <m:t>d-2</m:t>
                               </m:r>
                             </m:sup>
                             <m:e>
@@ -1351,7 +1396,214 @@
                                       <w:rFonts w:ascii="Cambria Math" w:hAnsi="Cambria Math" w:cs="Arial"/>
                                       <w:lang w:val="es-CO"/>
                                     </w:rPr>
-                                    <m:t>k=1,   k≠j</m:t>
+                                    <m:t>j=1</m:t>
+                                  </m:r>
+                                </m:sub>
+                                <m:sup>
+                                  <m:r>
+                                    <w:rPr>
+                                      <w:rFonts w:ascii="Cambria Math" w:hAnsi="Cambria Math" w:cs="Arial"/>
+                                      <w:lang w:val="es-CO"/>
+                                    </w:rPr>
+                                    <m:t>n</m:t>
+                                  </m:r>
+                                </m:sup>
+                                <m:e>
+                                  <m:nary>
+                                    <m:naryPr>
+                                      <m:chr m:val="∑"/>
+                                      <m:limLoc m:val="undOvr"/>
+                                      <m:ctrlPr>
+                                        <w:rPr>
+                                          <w:rFonts w:ascii="Cambria Math" w:hAnsi="Cambria Math" w:cs="Arial"/>
+                                          <w:i/>
+                                          <w:lang w:val="es-CO"/>
+                                        </w:rPr>
+                                      </m:ctrlPr>
+                                    </m:naryPr>
+                                    <m:sub>
+                                      <m:r>
+                                        <w:rPr>
+                                          <w:rFonts w:ascii="Cambria Math" w:hAnsi="Cambria Math" w:cs="Arial"/>
+                                          <w:lang w:val="es-CO"/>
+                                        </w:rPr>
+                                        <m:t>k=1,   k≠j</m:t>
+                                      </m:r>
+                                    </m:sub>
+                                    <m:sup>
+                                      <m:r>
+                                        <w:rPr>
+                                          <w:rFonts w:ascii="Cambria Math" w:hAnsi="Cambria Math" w:cs="Arial"/>
+                                          <w:lang w:val="es-CO"/>
+                                        </w:rPr>
+                                        <m:t>n</m:t>
+                                      </m:r>
+                                    </m:sup>
+                                    <m:e>
+                                      <m:sSub>
+                                        <m:sSubPr>
+                                          <m:ctrlPr>
+                                            <w:rPr>
+                                              <w:rFonts w:ascii="Cambria Math" w:hAnsi="Cambria Math" w:cs="Arial"/>
+                                              <w:i/>
+                                              <w:lang w:val="es-CO"/>
+                                            </w:rPr>
+                                          </m:ctrlPr>
+                                        </m:sSubPr>
+                                        <m:e>
+                                          <m:r>
+                                            <w:rPr>
+                                              <w:rFonts w:ascii="Cambria Math" w:hAnsi="Cambria Math" w:cs="Arial"/>
+                                              <w:lang w:val="es-CO"/>
+                                            </w:rPr>
+                                            <m:t>x</m:t>
+                                          </m:r>
+                                        </m:e>
+                                        <m:sub>
+                                          <m:r>
+                                            <w:rPr>
+                                              <w:rFonts w:ascii="Cambria Math" w:hAnsi="Cambria Math" w:cs="Arial"/>
+                                              <w:lang w:val="es-CO"/>
+                                            </w:rPr>
+                                            <m:t>ij</m:t>
+                                          </m:r>
+                                        </m:sub>
+                                      </m:sSub>
+                                      <m:r>
+                                        <w:rPr>
+                                          <w:rFonts w:ascii="Cambria Math" w:hAnsi="Cambria Math" w:cs="Arial"/>
+                                          <w:lang w:val="es-CO"/>
+                                        </w:rPr>
+                                        <m:t>∙</m:t>
+                                      </m:r>
+                                      <m:sSub>
+                                        <m:sSubPr>
+                                          <m:ctrlPr>
+                                            <w:rPr>
+                                              <w:rFonts w:ascii="Cambria Math" w:hAnsi="Cambria Math" w:cs="Arial"/>
+                                              <w:i/>
+                                              <w:lang w:val="es-CO"/>
+                                            </w:rPr>
+                                          </m:ctrlPr>
+                                        </m:sSubPr>
+                                        <m:e>
+                                          <m:r>
+                                            <w:rPr>
+                                              <w:rFonts w:ascii="Cambria Math" w:hAnsi="Cambria Math" w:cs="Arial"/>
+                                              <w:lang w:val="es-CO"/>
+                                            </w:rPr>
+                                            <m:t>x</m:t>
+                                          </m:r>
+                                        </m:e>
+                                        <m:sub>
+                                          <m:r>
+                                            <w:rPr>
+                                              <w:rFonts w:ascii="Cambria Math" w:hAnsi="Cambria Math" w:cs="Arial"/>
+                                              <w:lang w:val="es-CO"/>
+                                            </w:rPr>
+                                            <m:t>i+1  k</m:t>
+                                          </m:r>
+                                        </m:sub>
+                                      </m:sSub>
+                                      <m:r>
+                                        <w:rPr>
+                                          <w:rFonts w:ascii="Cambria Math" w:hAnsi="Cambria Math" w:cs="Arial"/>
+                                          <w:lang w:val="es-CO"/>
+                                        </w:rPr>
+                                        <m:t>∙</m:t>
+                                      </m:r>
+                                      <m:sSub>
+                                        <m:sSubPr>
+                                          <m:ctrlPr>
+                                            <w:rPr>
+                                              <w:rFonts w:ascii="Cambria Math" w:hAnsi="Cambria Math" w:cs="Arial"/>
+                                              <w:i/>
+                                              <w:lang w:val="es-CO"/>
+                                            </w:rPr>
+                                          </m:ctrlPr>
+                                        </m:sSubPr>
+                                        <m:e>
+                                          <m:r>
+                                            <w:rPr>
+                                              <w:rFonts w:ascii="Cambria Math" w:hAnsi="Cambria Math" w:cs="Arial"/>
+                                              <w:lang w:val="es-CO"/>
+                                            </w:rPr>
+                                            <m:t>CT</m:t>
+                                          </m:r>
+                                        </m:e>
+                                        <m:sub>
+                                          <m:r>
+                                            <w:rPr>
+                                              <w:rFonts w:ascii="Cambria Math" w:hAnsi="Cambria Math" w:cs="Arial"/>
+                                              <w:lang w:val="es-CO"/>
+                                            </w:rPr>
+                                            <m:t>jk</m:t>
+                                          </m:r>
+                                        </m:sub>
+                                      </m:sSub>
+                                    </m:e>
+                                  </m:nary>
+                                </m:e>
+                              </m:nary>
+                            </m:e>
+                          </m:nary>
+                          <m:r>
+                            <w:rPr>
+                              <w:rFonts w:ascii="Cambria Math" w:hAnsi="Cambria Math" w:cs="Arial"/>
+                              <w:lang w:val="es-CO"/>
+                            </w:rPr>
+                            <m:t>+</m:t>
+                          </m:r>
+                          <m:nary>
+                            <m:naryPr>
+                              <m:chr m:val="∑"/>
+                              <m:limLoc m:val="undOvr"/>
+                              <m:ctrlPr>
+                                <w:rPr>
+                                  <w:rFonts w:ascii="Cambria Math" w:hAnsi="Cambria Math" w:cs="Arial"/>
+                                  <w:i/>
+                                  <w:lang w:val="es-CO"/>
+                                </w:rPr>
+                              </m:ctrlPr>
+                            </m:naryPr>
+                            <m:sub>
+                              <m:r>
+                                <w:rPr>
+                                  <w:rFonts w:ascii="Cambria Math" w:hAnsi="Cambria Math" w:cs="Arial"/>
+                                  <w:lang w:val="es-CO"/>
+                                </w:rPr>
+                                <m:t>i=0</m:t>
+                              </m:r>
+                            </m:sub>
+                            <m:sup>
+                              <m:r>
+                                <w:rPr>
+                                  <w:rFonts w:ascii="Cambria Math" w:hAnsi="Cambria Math" w:cs="Arial"/>
+                                  <w:lang w:val="es-CO"/>
+                                </w:rPr>
+                                <m:t>d-1</m:t>
+                              </m:r>
+                            </m:sup>
+                            <m:e>
+                              <m:nary>
+                                <m:naryPr>
+                                  <m:chr m:val="∑"/>
+                                  <m:limLoc m:val="undOvr"/>
+                                  <m:ctrlPr>
+                                    <w:rPr>
+                                      <w:rFonts w:ascii="Cambria Math" w:hAnsi="Cambria Math" w:cs="Arial"/>
+                                      <w:i/>
+                                      <w:lang w:val="es-CO"/>
+                                    </w:rPr>
+                                  </m:ctrlPr>
+                                </m:naryPr>
+                                <m:sub>
+                                  <m:r>
+                                    <w:rPr>
+                                      <w:rFonts w:ascii="Cambria Math" w:hAnsi="Cambria Math" w:cs="Arial"/>
+                                      <w:lang w:val="es-CO"/>
+                                    </w:rPr>
+                                    <m:t>j=1</m:t>
                                   </m:r>
                                 </m:sub>
                                 <m:sup>
@@ -1398,7 +1650,7 @@
                                       <w:rFonts w:ascii="Cambria Math" w:hAnsi="Cambria Math" w:cs="Arial"/>
                                       <w:lang w:val="es-CO"/>
                                     </w:rPr>
-                                    <m:t>∙</m:t>
+                                    <m:t>∙C</m:t>
                                   </m:r>
                                   <m:sSub>
                                     <m:sSubPr>
@@ -1416,7 +1668,7 @@
                                           <w:rFonts w:ascii="Cambria Math" w:hAnsi="Cambria Math" w:cs="Arial"/>
                                           <w:lang w:val="es-CO"/>
                                         </w:rPr>
-                                        <m:t>x</m:t>
+                                        <m:t>V</m:t>
                                       </m:r>
                                     </m:e>
                                     <m:sub>
@@ -1425,43 +1677,7 @@
                                           <w:rFonts w:ascii="Cambria Math" w:hAnsi="Cambria Math" w:cs="Arial"/>
                                           <w:lang w:val="es-CO"/>
                                         </w:rPr>
-                                        <m:t>i+1  k</m:t>
-                                      </m:r>
-                                    </m:sub>
-                                  </m:sSub>
-                                  <m:r>
-                                    <w:rPr>
-                                      <w:rFonts w:ascii="Cambria Math" w:hAnsi="Cambria Math" w:cs="Arial"/>
-                                      <w:lang w:val="es-CO"/>
-                                    </w:rPr>
-                                    <m:t>∙</m:t>
-                                  </m:r>
-                                  <m:sSub>
-                                    <m:sSubPr>
-                                      <m:ctrlPr>
-                                        <w:rPr>
-                                          <w:rFonts w:ascii="Cambria Math" w:hAnsi="Cambria Math" w:cs="Arial"/>
-                                          <w:i/>
-                                          <w:lang w:val="es-CO"/>
-                                        </w:rPr>
-                                      </m:ctrlPr>
-                                    </m:sSubPr>
-                                    <m:e>
-                                      <m:r>
-                                        <w:rPr>
-                                          <w:rFonts w:ascii="Cambria Math" w:hAnsi="Cambria Math" w:cs="Arial"/>
-                                          <w:lang w:val="es-CO"/>
-                                        </w:rPr>
-                                        <m:t>CT</m:t>
-                                      </m:r>
-                                    </m:e>
-                                    <m:sub>
-                                      <m:r>
-                                        <w:rPr>
-                                          <w:rFonts w:ascii="Cambria Math" w:hAnsi="Cambria Math" w:cs="Arial"/>
-                                          <w:lang w:val="es-CO"/>
-                                        </w:rPr>
-                                        <m:t>jk</m:t>
+                                        <m:t>j</m:t>
                                       </m:r>
                                     </m:sub>
                                   </m:sSub>
@@ -1470,7 +1686,53 @@
                             </m:e>
                           </m:nary>
                         </m:e>
-                      </m:nary>
+                      </m:d>
+                    </m:num>
+                    <m:den>
+                      <m:func>
+                        <m:funcPr>
+                          <m:ctrlPr>
+                            <w:rPr>
+                              <w:rFonts w:ascii="Cambria Math" w:hAnsi="Cambria Math" w:cs="Arial"/>
+                              <w:lang w:val="es-CO"/>
+                            </w:rPr>
+                          </m:ctrlPr>
+                        </m:funcPr>
+                        <m:fName>
+                          <m:r>
+                            <m:rPr>
+                              <m:sty m:val="p"/>
+                            </m:rPr>
+                            <w:rPr>
+                              <w:rFonts w:ascii="Cambria Math" w:hAnsi="Cambria Math" w:cs="Arial"/>
+                              <w:lang w:val="es-CO"/>
+                            </w:rPr>
+                            <m:t>(max</m:t>
+                          </m:r>
+                        </m:fName>
+                        <m:e>
+                          <m:d>
+                            <m:dPr>
+                              <m:ctrlPr>
+                                <w:rPr>
+                                  <w:rFonts w:ascii="Cambria Math" w:hAnsi="Cambria Math" w:cs="Arial"/>
+                                  <w:i/>
+                                  <w:lang w:val="es-CO"/>
+                                </w:rPr>
+                              </m:ctrlPr>
+                            </m:dPr>
+                            <m:e>
+                              <m:r>
+                                <w:rPr>
+                                  <w:rFonts w:ascii="Cambria Math" w:hAnsi="Cambria Math" w:cs="Arial"/>
+                                  <w:lang w:val="es-CO"/>
+                                </w:rPr>
+                                <m:t>CV</m:t>
+                              </m:r>
+                            </m:e>
+                          </m:d>
+                        </m:e>
+                      </m:func>
                       <m:r>
                         <w:rPr>
                           <w:rFonts w:ascii="Cambria Math" w:hAnsi="Cambria Math" w:cs="Arial"/>
@@ -1478,139 +1740,27 @@
                         </w:rPr>
                         <m:t>+</m:t>
                       </m:r>
-                      <m:nary>
-                        <m:naryPr>
-                          <m:chr m:val="∑"/>
-                          <m:limLoc m:val="undOvr"/>
-                          <m:ctrlPr>
-                            <w:rPr>
-                              <w:rFonts w:ascii="Cambria Math" w:hAnsi="Cambria Math" w:cs="Arial"/>
-                              <w:i/>
-                              <w:lang w:val="es-CO"/>
-                            </w:rPr>
-                          </m:ctrlPr>
-                        </m:naryPr>
-                        <m:sub>
-                          <m:r>
-                            <w:rPr>
-                              <w:rFonts w:ascii="Cambria Math" w:hAnsi="Cambria Math" w:cs="Arial"/>
-                              <w:lang w:val="es-CO"/>
-                            </w:rPr>
-                            <m:t>i=0</m:t>
-                          </m:r>
-                        </m:sub>
-                        <m:sup>
-                          <m:r>
-                            <w:rPr>
-                              <w:rFonts w:ascii="Cambria Math" w:hAnsi="Cambria Math" w:cs="Arial"/>
-                              <w:lang w:val="es-CO"/>
-                            </w:rPr>
-                            <m:t>d-1</m:t>
-                          </m:r>
-                        </m:sup>
-                        <m:e>
-                          <m:nary>
-                            <m:naryPr>
-                              <m:chr m:val="∑"/>
-                              <m:limLoc m:val="undOvr"/>
-                              <m:ctrlPr>
-                                <w:rPr>
-                                  <w:rFonts w:ascii="Cambria Math" w:hAnsi="Cambria Math" w:cs="Arial"/>
-                                  <w:i/>
-                                  <w:lang w:val="es-CO"/>
-                                </w:rPr>
-                              </m:ctrlPr>
-                            </m:naryPr>
-                            <m:sub>
-                              <m:r>
-                                <w:rPr>
-                                  <w:rFonts w:ascii="Cambria Math" w:hAnsi="Cambria Math" w:cs="Arial"/>
-                                  <w:lang w:val="es-CO"/>
-                                </w:rPr>
-                                <m:t>j=1</m:t>
-                              </m:r>
-                            </m:sub>
-                            <m:sup>
-                              <m:r>
-                                <w:rPr>
-                                  <w:rFonts w:ascii="Cambria Math" w:hAnsi="Cambria Math" w:cs="Arial"/>
-                                  <w:lang w:val="es-CO"/>
-                                </w:rPr>
-                                <m:t>n</m:t>
-                              </m:r>
-                            </m:sup>
-                            <m:e>
-                              <m:sSub>
-                                <m:sSubPr>
-                                  <m:ctrlPr>
-                                    <w:rPr>
-                                      <w:rFonts w:ascii="Cambria Math" w:hAnsi="Cambria Math" w:cs="Arial"/>
-                                      <w:i/>
-                                      <w:lang w:val="es-CO"/>
-                                    </w:rPr>
-                                  </m:ctrlPr>
-                                </m:sSubPr>
-                                <m:e>
-                                  <m:r>
-                                    <w:rPr>
-                                      <w:rFonts w:ascii="Cambria Math" w:hAnsi="Cambria Math" w:cs="Arial"/>
-                                      <w:lang w:val="es-CO"/>
-                                    </w:rPr>
-                                    <m:t>x</m:t>
-                                  </m:r>
-                                </m:e>
-                                <m:sub>
-                                  <m:r>
-                                    <w:rPr>
-                                      <w:rFonts w:ascii="Cambria Math" w:hAnsi="Cambria Math" w:cs="Arial"/>
-                                      <w:lang w:val="es-CO"/>
-                                    </w:rPr>
-                                    <m:t>ij</m:t>
-                                  </m:r>
-                                </m:sub>
-                              </m:sSub>
-                              <m:r>
-                                <w:rPr>
-                                  <w:rFonts w:ascii="Cambria Math" w:hAnsi="Cambria Math" w:cs="Arial"/>
-                                  <w:lang w:val="es-CO"/>
-                                </w:rPr>
-                                <m:t>∙C</m:t>
-                              </m:r>
-                              <m:sSub>
-                                <m:sSubPr>
-                                  <m:ctrlPr>
-                                    <w:rPr>
-                                      <w:rFonts w:ascii="Cambria Math" w:hAnsi="Cambria Math" w:cs="Arial"/>
-                                      <w:i/>
-                                      <w:lang w:val="es-CO"/>
-                                    </w:rPr>
-                                  </m:ctrlPr>
-                                </m:sSubPr>
-                                <m:e>
-                                  <m:r>
-                                    <w:rPr>
-                                      <w:rFonts w:ascii="Cambria Math" w:hAnsi="Cambria Math" w:cs="Arial"/>
-                                      <w:lang w:val="es-CO"/>
-                                    </w:rPr>
-                                    <m:t>V</m:t>
-                                  </m:r>
-                                </m:e>
-                                <m:sub>
-                                  <m:r>
-                                    <w:rPr>
-                                      <w:rFonts w:ascii="Cambria Math" w:hAnsi="Cambria Math" w:cs="Arial"/>
-                                      <w:lang w:val="es-CO"/>
-                                    </w:rPr>
-                                    <m:t>j</m:t>
-                                  </m:r>
-                                </m:sub>
-                              </m:sSub>
-                            </m:e>
-                          </m:nary>
-                        </m:e>
-                      </m:nary>
-                    </m:e>
-                  </m:d>
+                      <m:r>
+                        <m:rPr>
+                          <m:sty m:val="p"/>
+                        </m:rPr>
+                        <w:rPr>
+                          <w:rFonts w:ascii="Cambria Math" w:hAnsi="Cambria Math" w:cs="Arial"/>
+                          <w:lang w:val="es-CO"/>
+                        </w:rPr>
+                        <m:t>max⁡</m:t>
+                      </m:r>
+                      <m:r>
+                        <w:rPr>
+                          <w:rFonts w:ascii="Cambria Math" w:hAnsi="Cambria Math" w:cs="Arial"/>
+                          <w:lang w:val="es-CO"/>
+                        </w:rPr>
+                        <m:t>(CT))*d</m:t>
+                      </m:r>
+                      <w:bookmarkStart w:id="0" w:name="_GoBack"/>
+                      <w:bookmarkEnd w:id="0"/>
+                    </m:den>
+                  </m:f>
                   <m:ctrlPr>
                     <w:rPr>
                       <w:rFonts w:ascii="Cambria Math" w:eastAsiaTheme="minorEastAsia" w:hAnsi="Cambria Math" w:cs="Arial"/>
@@ -2321,6 +2471,7 @@
               <w:szCs w:val="24"/>
               <w:lang w:val="es-CO"/>
             </w:rPr>
+            <w:lastRenderedPageBreak/>
             <m:t>S∈</m:t>
           </m:r>
           <m:sSup>
@@ -2482,7 +2633,6 @@
           <w:szCs w:val="24"/>
           <w:lang w:val="es-CO"/>
         </w:rPr>
-        <w:lastRenderedPageBreak/>
         <w:t>Donde l</w:t>
       </w:r>
       <w:r>
@@ -4536,6 +4686,7 @@
           <w:szCs w:val="24"/>
           <w:lang w:val="es-419"/>
         </w:rPr>
+        <w:lastRenderedPageBreak/>
         <w:t>RESULTADO ESPERADO: Se escogen las 4 ciudades con 1 día por cada una independiente del orden.</w:t>
       </w:r>
     </w:p>
@@ -4556,7 +4707,6 @@
           <w:szCs w:val="24"/>
           <w:lang w:val="es-419"/>
         </w:rPr>
-        <w:lastRenderedPageBreak/>
         <w:t xml:space="preserve">RESULTADO OBTENIDO: </w:t>
       </w:r>
     </w:p>
@@ -4573,7 +4723,6 @@
       <w:r>
         <w:rPr>
           <w:noProof/>
-          <w:lang w:val="es-ES" w:eastAsia="es-ES"/>
         </w:rPr>
         <w:drawing>
           <wp:inline distT="0" distB="0" distL="0" distR="0" wp14:anchorId="5F9B709A" wp14:editId="38AB0453">
@@ -5029,7 +5178,6 @@
       <w:r>
         <w:rPr>
           <w:noProof/>
-          <w:lang w:val="es-ES" w:eastAsia="es-ES"/>
         </w:rPr>
         <w:lastRenderedPageBreak/>
         <w:drawing>
@@ -5504,7 +5652,6 @@
       <w:r>
         <w:rPr>
           <w:noProof/>
-          <w:lang w:val="es-ES" w:eastAsia="es-ES"/>
         </w:rPr>
         <w:lastRenderedPageBreak/>
         <w:drawing>
@@ -6146,7 +6293,6 @@
       <w:r>
         <w:rPr>
           <w:noProof/>
-          <w:lang w:val="es-ES" w:eastAsia="es-ES"/>
         </w:rPr>
         <w:lastRenderedPageBreak/>
         <w:drawing>
@@ -6558,7 +6704,6 @@
       <w:r>
         <w:rPr>
           <w:noProof/>
-          <w:lang w:val="es-ES" w:eastAsia="es-ES"/>
         </w:rPr>
         <w:lastRenderedPageBreak/>
         <w:drawing>
@@ -7161,17 +7306,149 @@
           <w:rFonts w:ascii="Arial" w:hAnsi="Arial" w:cs="Arial"/>
           <w:sz w:val="24"/>
           <w:szCs w:val="24"/>
-          <w:lang w:val="es-419"/>
-        </w:rPr>
-      </w:pPr>
-      <w:r>
-        <w:rPr>
-          <w:rFonts w:ascii="Arial" w:hAnsi="Arial" w:cs="Arial"/>
-          <w:sz w:val="24"/>
-          <w:szCs w:val="24"/>
-          <w:lang w:val="es-419"/>
+        </w:rPr>
+      </w:pPr>
+      <w:r>
+        <w:rPr>
+          <w:rFonts w:ascii="Arial" w:hAnsi="Arial" w:cs="Arial"/>
+          <w:sz w:val="24"/>
+          <w:szCs w:val="24"/>
         </w:rPr>
         <w:t xml:space="preserve">F1: </w:t>
+      </w:r>
+      <m:oMath>
+        <m:d>
+          <m:dPr>
+            <m:ctrlPr>
+              <w:rPr>
+                <w:rFonts w:ascii="Cambria Math" w:hAnsi="Cambria Math" w:cs="Arial"/>
+                <w:i/>
+                <w:sz w:val="24"/>
+                <w:szCs w:val="24"/>
+                <w:lang w:val="es-419"/>
+              </w:rPr>
+            </m:ctrlPr>
+          </m:dPr>
+          <m:e>
+            <m:r>
+              <w:rPr>
+                <w:rFonts w:ascii="Cambria Math" w:hAnsi="Cambria Math" w:cs="Arial"/>
+                <w:sz w:val="24"/>
+                <w:szCs w:val="24"/>
+                <w:lang w:val="es-419"/>
+              </w:rPr>
+              <m:t>M</m:t>
+            </m:r>
+            <m:r>
+              <w:rPr>
+                <w:rFonts w:ascii="Cambria Math" w:hAnsi="Cambria Math" w:cs="Arial"/>
+                <w:sz w:val="24"/>
+                <w:szCs w:val="24"/>
+              </w:rPr>
+              <m:t>í</m:t>
+            </m:r>
+            <m:r>
+              <w:rPr>
+                <w:rFonts w:ascii="Cambria Math" w:hAnsi="Cambria Math" w:cs="Arial"/>
+                <w:sz w:val="24"/>
+                <w:szCs w:val="24"/>
+                <w:lang w:val="es-419"/>
+              </w:rPr>
+              <m:t>nimo</m:t>
+            </m:r>
+            <m:r>
+              <w:rPr>
+                <w:rFonts w:ascii="Cambria Math" w:hAnsi="Cambria Math" w:cs="Arial"/>
+                <w:sz w:val="24"/>
+                <w:szCs w:val="24"/>
+              </w:rPr>
+              <m:t xml:space="preserve"> </m:t>
+            </m:r>
+            <m:r>
+              <w:rPr>
+                <w:rFonts w:ascii="Cambria Math" w:hAnsi="Cambria Math" w:cs="Arial"/>
+                <w:sz w:val="24"/>
+                <w:szCs w:val="24"/>
+                <w:lang w:val="es-419"/>
+              </w:rPr>
+              <m:t>de</m:t>
+            </m:r>
+            <m:r>
+              <w:rPr>
+                <w:rFonts w:ascii="Cambria Math" w:hAnsi="Cambria Math" w:cs="Arial"/>
+                <w:sz w:val="24"/>
+                <w:szCs w:val="24"/>
+              </w:rPr>
+              <m:t xml:space="preserve"> </m:t>
+            </m:r>
+            <m:r>
+              <w:rPr>
+                <w:rFonts w:ascii="Cambria Math" w:hAnsi="Cambria Math" w:cs="Arial"/>
+                <w:sz w:val="24"/>
+                <w:szCs w:val="24"/>
+                <w:lang w:val="es-419"/>
+              </w:rPr>
+              <m:t>puntajes</m:t>
+            </m:r>
+            <m:r>
+              <w:rPr>
+                <w:rFonts w:ascii="Cambria Math" w:hAnsi="Cambria Math" w:cs="Arial"/>
+                <w:sz w:val="24"/>
+                <w:szCs w:val="24"/>
+              </w:rPr>
+              <m:t>*</m:t>
+            </m:r>
+            <m:r>
+              <w:rPr>
+                <w:rFonts w:ascii="Cambria Math" w:hAnsi="Cambria Math" w:cs="Arial"/>
+                <w:sz w:val="24"/>
+                <w:szCs w:val="24"/>
+                <w:lang w:val="es-419"/>
+              </w:rPr>
+              <m:t>d</m:t>
+            </m:r>
+            <m:ctrlPr>
+              <w:rPr>
+                <w:rFonts w:ascii="Cambria Math" w:eastAsiaTheme="minorEastAsia" w:hAnsi="Cambria Math" w:cs="Arial"/>
+                <w:i/>
+                <w:sz w:val="24"/>
+                <w:szCs w:val="24"/>
+                <w:lang w:val="es-419"/>
+              </w:rPr>
+            </m:ctrlPr>
+          </m:e>
+        </m:d>
+        <m:r>
+          <w:rPr>
+            <w:rFonts w:ascii="Cambria Math" w:eastAsiaTheme="minorEastAsia" w:hAnsi="Cambria Math" w:cs="Arial"/>
+            <w:sz w:val="24"/>
+            <w:szCs w:val="24"/>
+          </w:rPr>
+          <m:t>+1</m:t>
+        </m:r>
+      </m:oMath>
+    </w:p>
+    <w:p>
+      <w:pPr>
+        <w:pStyle w:val="Prrafodelista"/>
+        <w:numPr>
+          <w:ilvl w:val="1"/>
+          <w:numId w:val="7"/>
+        </w:numPr>
+        <w:jc w:val="both"/>
+        <w:rPr>
+          <w:rFonts w:ascii="Arial" w:hAnsi="Arial" w:cs="Arial"/>
+          <w:sz w:val="24"/>
+          <w:szCs w:val="24"/>
+        </w:rPr>
+      </w:pPr>
+      <w:r>
+        <w:rPr>
+          <w:rFonts w:ascii="Arial" w:hAnsi="Arial" w:cs="Arial"/>
+          <w:sz w:val="24"/>
+          <w:szCs w:val="24"/>
+        </w:rPr>
+        <w:t xml:space="preserve">F2: </w:t>
       </w:r>
       <m:oMath>
         <m:r>
@@ -7181,33 +7458,33 @@
             <w:szCs w:val="24"/>
             <w:lang w:val="es-419"/>
           </w:rPr>
-          <m:t>Promedio de puntajes+d</m:t>
+          <m:t>M</m:t>
         </m:r>
-      </m:oMath>
-    </w:p>
-    <w:p>
-      <w:pPr>
-        <w:pStyle w:val="Prrafodelista"/>
-        <w:numPr>
-          <w:ilvl w:val="1"/>
-          <w:numId w:val="7"/>
-        </w:numPr>
-        <w:jc w:val="both"/>
-        <w:rPr>
-          <w:rFonts w:ascii="Arial" w:hAnsi="Arial" w:cs="Arial"/>
-          <w:sz w:val="24"/>
-          <w:szCs w:val="24"/>
-        </w:rPr>
-      </w:pPr>
-      <w:r>
-        <w:rPr>
-          <w:rFonts w:ascii="Arial" w:hAnsi="Arial" w:cs="Arial"/>
-          <w:sz w:val="24"/>
-          <w:szCs w:val="24"/>
-        </w:rPr>
-        <w:t xml:space="preserve">F2: </w:t>
-      </w:r>
-      <m:oMath>
+        <m:r>
+          <w:rPr>
+            <w:rFonts w:ascii="Cambria Math" w:hAnsi="Cambria Math" w:cs="Arial"/>
+            <w:sz w:val="24"/>
+            <w:szCs w:val="24"/>
+          </w:rPr>
+          <m:t>í</m:t>
+        </m:r>
+        <m:r>
+          <w:rPr>
+            <w:rFonts w:ascii="Cambria Math" w:hAnsi="Cambria Math" w:cs="Arial"/>
+            <w:sz w:val="24"/>
+            <w:szCs w:val="24"/>
+            <w:lang w:val="es-419"/>
+          </w:rPr>
+          <m:t>nimo</m:t>
+        </m:r>
+        <m:r>
+          <w:rPr>
+            <w:rFonts w:ascii="Cambria Math" w:hAnsi="Cambria Math" w:cs="Arial"/>
+            <w:sz w:val="24"/>
+            <w:szCs w:val="24"/>
+          </w:rPr>
+          <m:t xml:space="preserve"> </m:t>
+        </m:r>
         <m:r>
           <w:rPr>
             <w:rFonts w:ascii="Cambria Math" w:hAnsi="Cambria Math" w:cs="Arial"/>
@@ -7232,24 +7509,7 @@
             <w:szCs w:val="24"/>
             <w:lang w:val="es-419"/>
           </w:rPr>
-          <m:t>Vida</m:t>
-        </m:r>
-        <m:r>
-          <w:rPr>
-            <w:rFonts w:ascii="Cambria Math" w:hAnsi="Cambria Math" w:cs="Arial"/>
-            <w:sz w:val="24"/>
-            <w:szCs w:val="24"/>
-          </w:rPr>
-          <m:t xml:space="preserve"> </m:t>
-        </m:r>
-        <m:r>
-          <w:rPr>
-            <w:rFonts w:ascii="Cambria Math" w:hAnsi="Cambria Math" w:cs="Arial"/>
-            <w:sz w:val="24"/>
-            <w:szCs w:val="24"/>
-            <w:lang w:val="es-419"/>
-          </w:rPr>
-          <m:t>Promedio</m:t>
+          <m:t>Transporte</m:t>
         </m:r>
         <m:r>
           <w:rPr>
@@ -7283,6 +7543,40 @@
             <w:szCs w:val="24"/>
             <w:lang w:val="es-419"/>
           </w:rPr>
+          <m:t>M</m:t>
+        </m:r>
+        <m:r>
+          <w:rPr>
+            <w:rFonts w:ascii="Cambria Math" w:hAnsi="Cambria Math" w:cs="Arial"/>
+            <w:sz w:val="24"/>
+            <w:szCs w:val="24"/>
+          </w:rPr>
+          <m:t>á</m:t>
+        </m:r>
+        <m:r>
+          <w:rPr>
+            <w:rFonts w:ascii="Cambria Math" w:hAnsi="Cambria Math" w:cs="Arial"/>
+            <w:sz w:val="24"/>
+            <w:szCs w:val="24"/>
+            <w:lang w:val="es-419"/>
+          </w:rPr>
+          <m:t>ximo</m:t>
+        </m:r>
+        <m:r>
+          <w:rPr>
+            <w:rFonts w:ascii="Cambria Math" w:hAnsi="Cambria Math" w:cs="Arial"/>
+            <w:sz w:val="24"/>
+            <w:szCs w:val="24"/>
+          </w:rPr>
+          <m:t xml:space="preserve"> </m:t>
+        </m:r>
+        <m:r>
+          <w:rPr>
+            <w:rFonts w:ascii="Cambria Math" w:hAnsi="Cambria Math" w:cs="Arial"/>
+            <w:sz w:val="24"/>
+            <w:szCs w:val="24"/>
+            <w:lang w:val="es-419"/>
+          </w:rPr>
           <m:t>Costo</m:t>
         </m:r>
         <m:r>
@@ -7308,7 +7602,7 @@
             <w:sz w:val="24"/>
             <w:szCs w:val="24"/>
           </w:rPr>
-          <m:t xml:space="preserve"> </m:t>
+          <m:t>*</m:t>
         </m:r>
         <m:r>
           <w:rPr>
@@ -7317,51 +7611,8 @@
             <w:szCs w:val="24"/>
             <w:lang w:val="es-419"/>
           </w:rPr>
-          <m:t>Promedio</m:t>
+          <m:t>d</m:t>
         </m:r>
-        <m:r>
-          <w:rPr>
-            <w:rFonts w:ascii="Cambria Math" w:hAnsi="Cambria Math" w:cs="Arial"/>
-            <w:sz w:val="24"/>
-            <w:szCs w:val="24"/>
-          </w:rPr>
-          <m:t>*</m:t>
-        </m:r>
-        <m:f>
-          <m:fPr>
-            <m:ctrlPr>
-              <w:rPr>
-                <w:rFonts w:ascii="Cambria Math" w:hAnsi="Cambria Math" w:cs="Arial"/>
-                <w:i/>
-                <w:sz w:val="24"/>
-                <w:szCs w:val="24"/>
-                <w:lang w:val="es-419"/>
-              </w:rPr>
-            </m:ctrlPr>
-          </m:fPr>
-          <m:num>
-            <m:r>
-              <w:rPr>
-                <w:rFonts w:ascii="Cambria Math" w:hAnsi="Cambria Math" w:cs="Arial"/>
-                <w:sz w:val="24"/>
-                <w:szCs w:val="24"/>
-                <w:lang w:val="es-419"/>
-              </w:rPr>
-              <m:t>d</m:t>
-            </m:r>
-          </m:num>
-          <m:den>
-            <m:r>
-              <w:rPr>
-                <w:rFonts w:ascii="Cambria Math" w:hAnsi="Cambria Math" w:cs="Arial"/>
-                <w:sz w:val="24"/>
-                <w:szCs w:val="24"/>
-                <w:lang w:val="es-419"/>
-              </w:rPr>
-              <m:t>mind</m:t>
-            </m:r>
-          </m:den>
-        </m:f>
       </m:oMath>
     </w:p>
     <w:p>
@@ -7422,8 +7673,6 @@
         </w:rPr>
         <w:t>F1 y F2 son para el cálculo de las distancias y para evaluar la dominancia de las soluciones. P1 y P2 no se utilizan para este algoritmo.</w:t>
       </w:r>
-      <w:bookmarkStart w:id="0" w:name="_GoBack"/>
-      <w:bookmarkEnd w:id="0"/>
     </w:p>
     <w:sectPr>
       <w:headerReference w:type="default" r:id="rId16"/>
@@ -7437,7 +7686,7 @@
 </file>
 
 <file path=word/endnotes.xml><?xml version="1.0" encoding="utf-8"?>
-<w:endnotes xmlns:wpc="http://schemas.microsoft.com/office/word/2010/wordprocessingCanvas" xmlns:cx="http://schemas.microsoft.com/office/drawing/2014/chartex" xmlns:cx1="http://schemas.microsoft.com/office/drawing/2015/9/8/chartex" xmlns:mc="http://schemas.openxmlformats.org/markup-compatibility/2006" xmlns:o="urn:schemas-microsoft-com:office:office" xmlns:r="http://schemas.openxmlformats.org/officeDocument/2006/relationships" xmlns:m="http://schemas.openxmlformats.org/officeDocument/2006/math" xmlns:v="urn:schemas-microsoft-com:vml" xmlns:wp14="http://schemas.microsoft.com/office/word/2010/wordprocessingDrawing" xmlns:wp="http://schemas.openxmlformats.org/drawingml/2006/wordprocessingDrawing" xmlns:w10="urn:schemas-microsoft-com:office:word" xmlns:w="http://schemas.openxmlformats.org/wordprocessingml/2006/main" xmlns:w14="http://schemas.microsoft.com/office/word/2010/wordml" xmlns:w15="http://schemas.microsoft.com/office/word/2012/wordml" xmlns:w16se="http://schemas.microsoft.com/office/word/2015/wordml/symex" xmlns:wpg="http://schemas.microsoft.com/office/word/2010/wordprocessingGroup" xmlns:wpi="http://schemas.microsoft.com/office/word/2010/wordprocessingInk" xmlns:wne="http://schemas.microsoft.com/office/word/2006/wordml" xmlns:wps="http://schemas.microsoft.com/office/word/2010/wordprocessingShape" mc:Ignorable="w14 w15 w16se wp14">
+<w:endnotes xmlns:wpc="http://schemas.microsoft.com/office/word/2010/wordprocessingCanvas" xmlns:cx="http://schemas.microsoft.com/office/drawing/2014/chartex" xmlns:mc="http://schemas.openxmlformats.org/markup-compatibility/2006" xmlns:o="urn:schemas-microsoft-com:office:office" xmlns:r="http://schemas.openxmlformats.org/officeDocument/2006/relationships" xmlns:m="http://schemas.openxmlformats.org/officeDocument/2006/math" xmlns:v="urn:schemas-microsoft-com:vml" xmlns:wp14="http://schemas.microsoft.com/office/word/2010/wordprocessingDrawing" xmlns:wp="http://schemas.openxmlformats.org/drawingml/2006/wordprocessingDrawing" xmlns:w10="urn:schemas-microsoft-com:office:word" xmlns:w="http://schemas.openxmlformats.org/wordprocessingml/2006/main" xmlns:w14="http://schemas.microsoft.com/office/word/2010/wordml" xmlns:w15="http://schemas.microsoft.com/office/word/2012/wordml" xmlns:w16se="http://schemas.microsoft.com/office/word/2015/wordml/symex" xmlns:wpg="http://schemas.microsoft.com/office/word/2010/wordprocessingGroup" xmlns:wpi="http://schemas.microsoft.com/office/word/2010/wordprocessingInk" xmlns:wne="http://schemas.microsoft.com/office/word/2006/wordml" xmlns:wps="http://schemas.microsoft.com/office/word/2010/wordprocessingShape" mc:Ignorable="w14 w15 w16se wp14">
   <w:endnote w:type="separator" w:id="-1">
     <w:p>
       <w:pPr>
@@ -7462,7 +7711,7 @@
 </file>
 
 <file path=word/footnotes.xml><?xml version="1.0" encoding="utf-8"?>
-<w:footnotes xmlns:wpc="http://schemas.microsoft.com/office/word/2010/wordprocessingCanvas" xmlns:cx="http://schemas.microsoft.com/office/drawing/2014/chartex" xmlns:cx1="http://schemas.microsoft.com/office/drawing/2015/9/8/chartex" xmlns:mc="http://schemas.openxmlformats.org/markup-compatibility/2006" xmlns:o="urn:schemas-microsoft-com:office:office" xmlns:r="http://schemas.openxmlformats.org/officeDocument/2006/relationships" xmlns:m="http://schemas.openxmlformats.org/officeDocument/2006/math" xmlns:v="urn:schemas-microsoft-com:vml" xmlns:wp14="http://schemas.microsoft.com/office/word/2010/wordprocessingDrawing" xmlns:wp="http://schemas.openxmlformats.org/drawingml/2006/wordprocessingDrawing" xmlns:w10="urn:schemas-microsoft-com:office:word" xmlns:w="http://schemas.openxmlformats.org/wordprocessingml/2006/main" xmlns:w14="http://schemas.microsoft.com/office/word/2010/wordml" xmlns:w15="http://schemas.microsoft.com/office/word/2012/wordml" xmlns:w16se="http://schemas.microsoft.com/office/word/2015/wordml/symex" xmlns:wpg="http://schemas.microsoft.com/office/word/2010/wordprocessingGroup" xmlns:wpi="http://schemas.microsoft.com/office/word/2010/wordprocessingInk" xmlns:wne="http://schemas.microsoft.com/office/word/2006/wordml" xmlns:wps="http://schemas.microsoft.com/office/word/2010/wordprocessingShape" mc:Ignorable="w14 w15 w16se wp14">
+<w:footnotes xmlns:wpc="http://schemas.microsoft.com/office/word/2010/wordprocessingCanvas" xmlns:cx="http://schemas.microsoft.com/office/drawing/2014/chartex" xmlns:mc="http://schemas.openxmlformats.org/markup-compatibility/2006" xmlns:o="urn:schemas-microsoft-com:office:office" xmlns:r="http://schemas.openxmlformats.org/officeDocument/2006/relationships" xmlns:m="http://schemas.openxmlformats.org/officeDocument/2006/math" xmlns:v="urn:schemas-microsoft-com:vml" xmlns:wp14="http://schemas.microsoft.com/office/word/2010/wordprocessingDrawing" xmlns:wp="http://schemas.openxmlformats.org/drawingml/2006/wordprocessingDrawing" xmlns:w10="urn:schemas-microsoft-com:office:word" xmlns:w="http://schemas.openxmlformats.org/wordprocessingml/2006/main" xmlns:w14="http://schemas.microsoft.com/office/word/2010/wordml" xmlns:w15="http://schemas.microsoft.com/office/word/2012/wordml" xmlns:w16se="http://schemas.microsoft.com/office/word/2015/wordml/symex" xmlns:wpg="http://schemas.microsoft.com/office/word/2010/wordprocessingGroup" xmlns:wpi="http://schemas.microsoft.com/office/word/2010/wordprocessingInk" xmlns:wne="http://schemas.microsoft.com/office/word/2006/wordml" xmlns:wps="http://schemas.microsoft.com/office/word/2010/wordprocessingShape" mc:Ignorable="w14 w15 w16se wp14">
   <w:footnote w:type="separator" w:id="-1">
     <w:p>
       <w:pPr>
@@ -7558,7 +7807,7 @@
 </file>
 
 <file path=word/header1.xml><?xml version="1.0" encoding="utf-8"?>
-<w:hdr xmlns:wpc="http://schemas.microsoft.com/office/word/2010/wordprocessingCanvas" xmlns:cx="http://schemas.microsoft.com/office/drawing/2014/chartex" xmlns:cx1="http://schemas.microsoft.com/office/drawing/2015/9/8/chartex" xmlns:mc="http://schemas.openxmlformats.org/markup-compatibility/2006" xmlns:o="urn:schemas-microsoft-com:office:office" xmlns:r="http://schemas.openxmlformats.org/officeDocument/2006/relationships" xmlns:m="http://schemas.openxmlformats.org/officeDocument/2006/math" xmlns:v="urn:schemas-microsoft-com:vml" xmlns:wp14="http://schemas.microsoft.com/office/word/2010/wordprocessingDrawing" xmlns:wp="http://schemas.openxmlformats.org/drawingml/2006/wordprocessingDrawing" xmlns:w10="urn:schemas-microsoft-com:office:word" xmlns:w="http://schemas.openxmlformats.org/wordprocessingml/2006/main" xmlns:w14="http://schemas.microsoft.com/office/word/2010/wordml" xmlns:w15="http://schemas.microsoft.com/office/word/2012/wordml" xmlns:w16se="http://schemas.microsoft.com/office/word/2015/wordml/symex" xmlns:wpg="http://schemas.microsoft.com/office/word/2010/wordprocessingGroup" xmlns:wpi="http://schemas.microsoft.com/office/word/2010/wordprocessingInk" xmlns:wne="http://schemas.microsoft.com/office/word/2006/wordml" xmlns:wps="http://schemas.microsoft.com/office/word/2010/wordprocessingShape" mc:Ignorable="w14 w15 w16se wp14">
+<w:hdr xmlns:wpc="http://schemas.microsoft.com/office/word/2010/wordprocessingCanvas" xmlns:cx="http://schemas.microsoft.com/office/drawing/2014/chartex" xmlns:mc="http://schemas.openxmlformats.org/markup-compatibility/2006" xmlns:o="urn:schemas-microsoft-com:office:office" xmlns:r="http://schemas.openxmlformats.org/officeDocument/2006/relationships" xmlns:m="http://schemas.openxmlformats.org/officeDocument/2006/math" xmlns:v="urn:schemas-microsoft-com:vml" xmlns:wp14="http://schemas.microsoft.com/office/word/2010/wordprocessingDrawing" xmlns:wp="http://schemas.openxmlformats.org/drawingml/2006/wordprocessingDrawing" xmlns:w10="urn:schemas-microsoft-com:office:word" xmlns:w="http://schemas.openxmlformats.org/wordprocessingml/2006/main" xmlns:w14="http://schemas.microsoft.com/office/word/2010/wordml" xmlns:w15="http://schemas.microsoft.com/office/word/2012/wordml" xmlns:w16se="http://schemas.microsoft.com/office/word/2015/wordml/symex" xmlns:wpg="http://schemas.microsoft.com/office/word/2010/wordprocessingGroup" xmlns:wpi="http://schemas.microsoft.com/office/word/2010/wordprocessingInk" xmlns:wne="http://schemas.microsoft.com/office/word/2006/wordml" xmlns:wps="http://schemas.microsoft.com/office/word/2010/wordprocessingShape" mc:Ignorable="w14 w15 w16se wp14">
   <w:p>
     <w:pPr>
       <w:pStyle w:val="Encabezado"/>
@@ -7579,7 +7828,7 @@
 </file>
 
 <file path=word/numbering.xml><?xml version="1.0" encoding="utf-8"?>
-<w:numbering xmlns:wpc="http://schemas.microsoft.com/office/word/2010/wordprocessingCanvas" xmlns:cx="http://schemas.microsoft.com/office/drawing/2014/chartex" xmlns:cx1="http://schemas.microsoft.com/office/drawing/2015/9/8/chartex" xmlns:mc="http://schemas.openxmlformats.org/markup-compatibility/2006" xmlns:o="urn:schemas-microsoft-com:office:office" xmlns:r="http://schemas.openxmlformats.org/officeDocument/2006/relationships" xmlns:m="http://schemas.openxmlformats.org/officeDocument/2006/math" xmlns:v="urn:schemas-microsoft-com:vml" xmlns:wp14="http://schemas.microsoft.com/office/word/2010/wordprocessingDrawing" xmlns:wp="http://schemas.openxmlformats.org/drawingml/2006/wordprocessingDrawing" xmlns:w10="urn:schemas-microsoft-com:office:word" xmlns:w="http://schemas.openxmlformats.org/wordprocessingml/2006/main" xmlns:w14="http://schemas.microsoft.com/office/word/2010/wordml" xmlns:w15="http://schemas.microsoft.com/office/word/2012/wordml" xmlns:w16se="http://schemas.microsoft.com/office/word/2015/wordml/symex" xmlns:wpg="http://schemas.microsoft.com/office/word/2010/wordprocessingGroup" xmlns:wpi="http://schemas.microsoft.com/office/word/2010/wordprocessingInk" xmlns:wne="http://schemas.microsoft.com/office/word/2006/wordml" xmlns:wps="http://schemas.microsoft.com/office/word/2010/wordprocessingShape" mc:Ignorable="w14 w15 w16se wp14">
+<w:numbering xmlns:wpc="http://schemas.microsoft.com/office/word/2010/wordprocessingCanvas" xmlns:cx="http://schemas.microsoft.com/office/drawing/2014/chartex" xmlns:mc="http://schemas.openxmlformats.org/markup-compatibility/2006" xmlns:o="urn:schemas-microsoft-com:office:office" xmlns:r="http://schemas.openxmlformats.org/officeDocument/2006/relationships" xmlns:m="http://schemas.openxmlformats.org/officeDocument/2006/math" xmlns:v="urn:schemas-microsoft-com:vml" xmlns:wp14="http://schemas.microsoft.com/office/word/2010/wordprocessingDrawing" xmlns:wp="http://schemas.openxmlformats.org/drawingml/2006/wordprocessingDrawing" xmlns:w10="urn:schemas-microsoft-com:office:word" xmlns:w="http://schemas.openxmlformats.org/wordprocessingml/2006/main" xmlns:w14="http://schemas.microsoft.com/office/word/2010/wordml" xmlns:w15="http://schemas.microsoft.com/office/word/2012/wordml" xmlns:w16se="http://schemas.microsoft.com/office/word/2015/wordml/symex" xmlns:wpg="http://schemas.microsoft.com/office/word/2010/wordprocessingGroup" xmlns:wpi="http://schemas.microsoft.com/office/word/2010/wordprocessingInk" xmlns:wne="http://schemas.microsoft.com/office/word/2006/wordml" xmlns:wps="http://schemas.microsoft.com/office/word/2010/wordprocessingShape" mc:Ignorable="w14 w15 w16se wp14">
   <w:abstractNum w:abstractNumId="0" w15:restartNumberingAfterBreak="0">
     <w:nsid w:val="03DF42E5"/>
     <w:multiLevelType w:val="hybridMultilevel"/>
@@ -9214,7 +9463,7 @@
 </file>
 
 <file path=customXml/itemProps1.xml><?xml version="1.0" encoding="utf-8"?>
-<ds:datastoreItem xmlns:ds="http://schemas.openxmlformats.org/officeDocument/2006/customXml" ds:itemID="{0FD496EB-1C91-4027-B6D1-CDF6DA5C89F0}">
+<ds:datastoreItem xmlns:ds="http://schemas.openxmlformats.org/officeDocument/2006/customXml" ds:itemID="{84539B81-658D-42F1-9215-6899BE234E00}">
   <ds:schemaRefs>
     <ds:schemaRef ds:uri="http://schemas.openxmlformats.org/officeDocument/2006/bibliography"/>
   </ds:schemaRefs>

</xml_diff>